<commit_message>
Updated ipynb and Queries
</commit_message>
<xml_diff>
--- a/ETL Write-Up.docx
+++ b/ETL Write-Up.docx
@@ -13,8 +13,31 @@
       <w:r>
         <w:t xml:space="preserve">: </w:t>
       </w:r>
-      <w:r>
-        <w:t>Original Data Sources:</w:t>
+    </w:p>
+    <w:p>
+      <w:r>
+        <w:t>My o</w:t>
+      </w:r>
+      <w:r>
+        <w:t xml:space="preserve">riginal </w:t>
+      </w:r>
+      <w:r>
+        <w:t>d</w:t>
+      </w:r>
+      <w:r>
+        <w:t xml:space="preserve">ata </w:t>
+      </w:r>
+      <w:r>
+        <w:t>s</w:t>
+      </w:r>
+      <w:r>
+        <w:t>ources</w:t>
+      </w:r>
+      <w:r>
+        <w:t xml:space="preserve"> were derived from</w:t>
+      </w:r>
+      <w:r>
+        <w:t>:</w:t>
       </w:r>
     </w:p>
     <w:p>
@@ -34,7 +57,10 @@
     </w:p>
     <w:p>
       <w:r>
-        <w:t xml:space="preserve"> The data is formatted in CSV (comma-delimited).</w:t>
+        <w:t xml:space="preserve"> The data</w:t>
+      </w:r>
+      <w:r>
+        <w:t xml:space="preserve">, originally, was formatted as a CSV file. </w:t>
       </w:r>
     </w:p>
     <w:p>
@@ -51,41 +77,25 @@
       <w:r>
         <w:t xml:space="preserve"> </w:t>
       </w:r>
-      <w:r>
-        <w:t>what data cleaning or transformation was required.</w:t>
-      </w:r>
-    </w:p>
-    <w:p>
-      <w:r>
-        <w:t>1. What is the crime rate in New York?</w:t>
-      </w:r>
-    </w:p>
-    <w:p>
-      <w:r>
-        <w:t>2. What is the crime rate in Denver?</w:t>
-      </w:r>
-    </w:p>
-    <w:p>
-      <w:r>
-        <w:t>3. Is the crime rate in Denver more prevalent among certain neighborhoods?</w:t>
-      </w:r>
-    </w:p>
-    <w:p>
-      <w:r>
-        <w:t>4. Is the crime rate in New York more prevalent among certain counties?</w:t>
-      </w:r>
-    </w:p>
-    <w:p>
-      <w:r>
-        <w:t xml:space="preserve">5. What are the statistics of crime rate between both states? </w:t>
-      </w:r>
-    </w:p>
-    <w:p>
-      <w:r>
-        <w:t>6. Does Denver have the highest crime rate versus New York (or vice versa)</w:t>
-      </w:r>
-      <w:r>
-        <w:t>?</w:t>
+    </w:p>
+    <w:p>
+      <w:r>
+        <w:t>I transformed each DataFrame by pulling specific columns out of</w:t>
+      </w:r>
+      <w:r>
+        <w:t xml:space="preserve"> each CSV. I created variables and </w:t>
+      </w:r>
+      <w:r>
+        <w:t>filtered out any columns irrelevant to my analysis. I pulled</w:t>
+      </w:r>
+      <w:r>
+        <w:t xml:space="preserve"> the columns related to the neighborhood/county, and crime count based on each neighborhood/county. I also pulled the offense types for each CSV to analyze the different types of offenses – as I would want to look at the crime rate but also, eventually, analyze the rate of the various types of crimes among certain neighborhoods/counties. </w:t>
+      </w:r>
+      <w:r>
+        <w:t xml:space="preserve">For cleaning purposes, </w:t>
+      </w:r>
+      <w:r>
+        <w:t xml:space="preserve">I renamed the columns extracted and set the index to neighborhood/county. I noticed that the CSV had duplicate neighborhoods/counties, so I aggregated the sum of neighborhoods based on the crime count and created a new DataFrame with the neighborhoods and aggregated crime rates. </w:t>
       </w:r>
     </w:p>
     <w:p>
@@ -98,6 +108,26 @@
       </w:r>
       <w:r>
         <w:t>:</w:t>
+      </w:r>
+      <w:r>
+        <w:t xml:space="preserve"> </w:t>
+      </w:r>
+    </w:p>
+    <w:p>
+      <w:r>
+        <w:t xml:space="preserve">The type of final production database to load the data into </w:t>
+      </w:r>
+      <w:r>
+        <w:t xml:space="preserve">is relational. The DataFrames were loaded into PostgreSQL. </w:t>
+      </w:r>
+      <w:r>
+        <w:t xml:space="preserve">PostgreSQL would allow me to store and access data points related to one another and I would be able to represent the data in tables/rows. </w:t>
+      </w:r>
+      <w:r>
+        <w:t>A total of 8 tables were loaded into the database. I cho</w:t>
+      </w:r>
+      <w:r>
+        <w:t xml:space="preserve">se to load two types of DataFrames for each CSV (the DataFrame that was transformed with the filtered columns and the DataFrame with the aggregated total for each neighborhood/county). The transformed DataFrames would allow me to join on specific occurrences based on the place of occurrence/geographical location, as well as analyze the types of crimes (i.e. violent, property). The DataFrame with the aggregated totals would allow me to look at just the neighborhood/county and analyze the crime rate among each neighborhood/county. </w:t>
       </w:r>
     </w:p>
     <w:sectPr>

</xml_diff>